<commit_message>
Update versions with pretty file names
</commit_message>
<xml_diff>
--- a/submissions/5-proceedings-b/Edmiston-Perlman-Lupyan-CoverLetter.docx
+++ b/submissions/5-proceedings-b/Edmiston-Perlman-Lupyan-CoverLetter.docx
@@ -96,7 +96,15 @@
         <w:rPr>
           <w:rFonts w:ascii="Palatino" w:hAnsi="Palatino" w:cs="Helvetica"/>
         </w:rPr>
-        <w:t>The emergence of words from vocal imitations</w:t>
+        <w:t xml:space="preserve">The emergence of words from </w:t>
+      </w:r>
+      <w:bookmarkStart w:id="0" w:name="_GoBack"/>
+      <w:bookmarkEnd w:id="0"/>
+      <w:r>
+        <w:rPr>
+          <w:rFonts w:ascii="Palatino" w:hAnsi="Palatino" w:cs="Helvetica"/>
+        </w:rPr>
+        <w:t>vocal imitations</w:t>
       </w:r>
       <w:r>
         <w:rPr>
@@ -109,7 +117,21 @@
           <w:rFonts w:ascii="Palatino" w:hAnsi="Palatino" w:cs="Helvetica"/>
           <w:b/>
         </w:rPr>
-        <w:t>This is a resubmission of RSPB-2017-1610.</w:t>
+        <w:t>This is a resubmission of RSPB-2017-1610</w:t>
+      </w:r>
+      <w:r>
+        <w:rPr>
+          <w:rFonts w:ascii="Palatino" w:hAnsi="Palatino" w:cs="Helvetica"/>
+          <w:b/>
+        </w:rPr>
+        <w:t xml:space="preserve"> and includes a detailed response to editor and reviewer comments</w:t>
+      </w:r>
+      <w:r>
+        <w:rPr>
+          <w:rFonts w:ascii="Palatino" w:hAnsi="Palatino" w:cs="Helvetica"/>
+          <w:b/>
+        </w:rPr>
+        <w:t>.</w:t>
       </w:r>
       <w:r>
         <w:rPr>
@@ -164,7 +186,19 @@
         <w:rPr>
           <w:rFonts w:ascii="Palatino" w:hAnsi="Palatino" w:cs="Helvetica"/>
         </w:rPr>
-        <w:t xml:space="preserve">how a simple process of unguided </w:t>
+        <w:t xml:space="preserve">how a simple process of </w:t>
+      </w:r>
+      <w:r>
+        <w:rPr>
+          <w:rFonts w:ascii="Palatino" w:hAnsi="Palatino" w:cs="Helvetica"/>
+        </w:rPr>
+        <w:t xml:space="preserve">repeated </w:t>
+      </w:r>
+      <w:r>
+        <w:rPr>
+          <w:rFonts w:ascii="Palatino" w:hAnsi="Palatino" w:cs="Helvetica"/>
+        </w:rPr>
+        <w:t xml:space="preserve">unguided </w:t>
       </w:r>
       <w:r>
         <w:rPr>
@@ -242,7 +276,19 @@
         <w:rPr>
           <w:rFonts w:ascii="Palatino" w:hAnsi="Palatino" w:cs="Helvetica"/>
         </w:rPr>
-        <w:t xml:space="preserve">our paper addresses the fundamentally biological question of whether the human aptitude for vocal imitation is important for explaining the evolution of language. Second, </w:t>
+        <w:t xml:space="preserve">our paper addresses the fundamentally biological question of </w:t>
+      </w:r>
+      <w:r>
+        <w:rPr>
+          <w:rFonts w:ascii="Palatino" w:hAnsi="Palatino" w:cs="Helvetica"/>
+        </w:rPr>
+        <w:t>the processes that can give rise to spoken words in human language, with a focus on the role of vocal imitation in this process</w:t>
+      </w:r>
+      <w:r>
+        <w:rPr>
+          <w:rFonts w:ascii="Palatino" w:hAnsi="Palatino" w:cs="Helvetica"/>
+        </w:rPr>
+        <w:t xml:space="preserve">. Second, </w:t>
       </w:r>
       <w:r>
         <w:rPr>
@@ -260,7 +306,43 @@
         <w:rPr>
           <w:rFonts w:ascii="Palatino" w:hAnsi="Palatino" w:cs="Helvetica"/>
         </w:rPr>
-        <w:t xml:space="preserve">, our study is innovative, providing the first look at the emergence of categorical spoken labels from simple imitations. </w:t>
+        <w:t xml:space="preserve">, our study is innovative, providing the first look at </w:t>
+      </w:r>
+      <w:r>
+        <w:rPr>
+          <w:rFonts w:ascii="Palatino" w:hAnsi="Palatino" w:cs="Helvetica"/>
+        </w:rPr>
+        <w:t xml:space="preserve">how increasingly categorical </w:t>
+      </w:r>
+      <w:r>
+        <w:rPr>
+          <w:rFonts w:ascii="Palatino" w:hAnsi="Palatino" w:cs="Helvetica"/>
+        </w:rPr>
+        <w:t xml:space="preserve">spoken labels </w:t>
+      </w:r>
+      <w:r>
+        <w:rPr>
+          <w:rFonts w:ascii="Palatino" w:hAnsi="Palatino" w:cs="Helvetica"/>
+        </w:rPr>
+        <w:t xml:space="preserve">can emerge </w:t>
+      </w:r>
+      <w:r>
+        <w:rPr>
+          <w:rFonts w:ascii="Palatino" w:hAnsi="Palatino" w:cs="Helvetica"/>
+        </w:rPr>
+        <w:t>from simple imitations</w:t>
+      </w:r>
+      <w:r>
+        <w:rPr>
+          <w:rFonts w:ascii="Palatino" w:hAnsi="Palatino" w:cs="Helvetica"/>
+        </w:rPr>
+        <w:t xml:space="preserve"> of environmental sounds</w:t>
+      </w:r>
+      <w:r>
+        <w:rPr>
+          <w:rFonts w:ascii="Palatino" w:hAnsi="Palatino" w:cs="Helvetica"/>
+        </w:rPr>
+        <w:t xml:space="preserve">. </w:t>
       </w:r>
       <w:r>
         <w:rPr>
@@ -366,15 +448,7 @@
         <w:rPr>
           <w:rFonts w:ascii="Palatino" w:hAnsi="Palatino" w:cs="Helvetica"/>
         </w:rPr>
-        <w:t>We are maki</w:t>
-      </w:r>
-      <w:bookmarkStart w:id="0" w:name="_GoBack"/>
-      <w:bookmarkEnd w:id="0"/>
-      <w:r>
-        <w:rPr>
-          <w:rFonts w:ascii="Palatino" w:hAnsi="Palatino" w:cs="Helvetica"/>
-        </w:rPr>
-        <w:t>ng available all of o</w:t>
+        <w:t>We are making available all of o</w:t>
       </w:r>
       <w:r>
         <w:rPr>
@@ -508,16 +582,8 @@
         <w:rPr>
           <w:rFonts w:ascii="Palatino" w:hAnsi="Palatino" w:cs="Helvetica"/>
         </w:rPr>
-        <w:t xml:space="preserve">Pierce Edmiston, Marcus Perlman, and Gary </w:t>
-      </w:r>
-      <w:proofErr w:type="spellStart"/>
-      <w:r>
-        <w:rPr>
-          <w:rFonts w:ascii="Palatino" w:hAnsi="Palatino" w:cs="Helvetica"/>
-        </w:rPr>
-        <w:t>Lupyan</w:t>
-      </w:r>
-      <w:proofErr w:type="spellEnd"/>
+        <w:t>Pierce Edmiston, Marcus Perlman, and Gary Lupyan</w:t>
+      </w:r>
     </w:p>
     <w:sectPr>
       <w:headerReference w:type="default" r:id="rId7"/>

</xml_diff>